<commit_message>
Edited previous methods + Updated Doc
</commit_message>
<xml_diff>
--- a/online-shop-group-27/Testing Comments.docx
+++ b/online-shop-group-27/Testing Comments.docx
@@ -52,18 +52,8 @@
           <w:bCs/>
           <w:u w:val="single"/>
         </w:rPr>
-        <w:t xml:space="preserve">Test </w:t>
-      </w:r>
-      <w:proofErr w:type="spellStart"/>
-      <w:r>
-        <w:rPr>
-          <w:b/>
-          <w:bCs/>
-          <w:u w:val="single"/>
-        </w:rPr>
-        <w:t>AddComment</w:t>
-      </w:r>
-      <w:proofErr w:type="spellEnd"/>
+        <w:t>Test AddComment</w:t>
+      </w:r>
       <w:r>
         <w:t>:</w:t>
       </w:r>
@@ -120,18 +110,8 @@
           <w:bCs/>
           <w:u w:val="single"/>
         </w:rPr>
-        <w:t xml:space="preserve">Test </w:t>
-      </w:r>
-      <w:proofErr w:type="spellStart"/>
-      <w:r>
-        <w:rPr>
-          <w:b/>
-          <w:bCs/>
-          <w:u w:val="single"/>
-        </w:rPr>
-        <w:t>removeComment</w:t>
-      </w:r>
-      <w:proofErr w:type="spellEnd"/>
+        <w:t>Test removeComment</w:t>
+      </w:r>
       <w:r>
         <w:rPr>
           <w:b/>
@@ -165,15 +145,7 @@
         <w:t xml:space="preserve"> object</w:t>
       </w:r>
       <w:r>
-        <w:t>. Use “</w:t>
-      </w:r>
-      <w:proofErr w:type="spellStart"/>
-      <w:r>
-        <w:t>getNumberOfComments</w:t>
-      </w:r>
-      <w:proofErr w:type="spellEnd"/>
-      <w:r>
-        <w:t>” for both arrays. 1</w:t>
+        <w:t>. Use “getNumberOfComments” for both arrays. 1</w:t>
       </w:r>
       <w:r>
         <w:rPr>
@@ -221,16 +193,7 @@
           <w:bCs/>
           <w:u w:val="single"/>
         </w:rPr>
-        <w:t xml:space="preserve"> </w:t>
-      </w:r>
-      <w:proofErr w:type="spellStart"/>
-      <w:r>
-        <w:rPr>
-          <w:b/>
-          <w:bCs/>
-          <w:u w:val="single"/>
-        </w:rPr>
-        <w:t>u</w:t>
+        <w:t xml:space="preserve"> u</w:t>
       </w:r>
       <w:r>
         <w:rPr>
@@ -246,16 +209,7 @@
           <w:bCs/>
           <w:u w:val="single"/>
         </w:rPr>
-        <w:t>Comment</w:t>
-      </w:r>
-      <w:proofErr w:type="spellEnd"/>
-      <w:r>
-        <w:rPr>
-          <w:b/>
-          <w:bCs/>
-          <w:u w:val="single"/>
-        </w:rPr>
-        <w:t xml:space="preserve">: </w:t>
+        <w:t xml:space="preserve">Comment: </w:t>
       </w:r>
       <w:r>
         <w:t>Use method to upvote comment at index 0. Return the most upvoted comment, check if the comment has 1 upvote.</w:t>
@@ -288,16 +242,7 @@
           <w:bCs/>
           <w:u w:val="single"/>
         </w:rPr>
-        <w:t xml:space="preserve"> </w:t>
-      </w:r>
-      <w:proofErr w:type="spellStart"/>
-      <w:r>
-        <w:rPr>
-          <w:b/>
-          <w:bCs/>
-          <w:u w:val="single"/>
-        </w:rPr>
-        <w:t>u</w:t>
+        <w:t xml:space="preserve"> u</w:t>
       </w:r>
       <w:r>
         <w:rPr>
@@ -313,19 +258,64 @@
           <w:bCs/>
           <w:u w:val="single"/>
         </w:rPr>
-        <w:t>Comment</w:t>
-      </w:r>
-      <w:proofErr w:type="spellEnd"/>
-      <w:r>
-        <w:rPr>
-          <w:b/>
-          <w:bCs/>
-          <w:u w:val="single"/>
-        </w:rPr>
-        <w:t xml:space="preserve">: </w:t>
+        <w:t xml:space="preserve">Comment: </w:t>
       </w:r>
       <w:r>
         <w:t>Use method to upvote comment at index 0. Return the most upvoted comment, check if the comment has 1 upvote.</w:t>
+      </w:r>
+    </w:p>
+    <w:p>
+      <w:pPr>
+        <w:ind w:left="360"/>
+        <w:rPr>
+          <w:b/>
+          <w:bCs/>
+          <w:u w:val="single"/>
+        </w:rPr>
+      </w:pPr>
+    </w:p>
+    <w:p>
+      <w:pPr>
+        <w:ind w:left="360"/>
+        <w:rPr>
+          <w:b/>
+          <w:bCs/>
+          <w:u w:val="single"/>
+        </w:rPr>
+      </w:pPr>
+    </w:p>
+    <w:p>
+      <w:pPr>
+        <w:ind w:left="360"/>
+        <w:rPr>
+          <w:b/>
+          <w:bCs/>
+          <w:u w:val="single"/>
+        </w:rPr>
+      </w:pPr>
+      <w:r>
+        <w:rPr>
+          <w:b/>
+          <w:bCs/>
+          <w:u w:val="single"/>
+        </w:rPr>
+        <w:t xml:space="preserve">Comment </w:t>
+      </w:r>
+      <w:r>
+        <w:rPr>
+          <w:b/>
+          <w:bCs/>
+          <w:u w:val="single"/>
+        </w:rPr>
+        <w:t xml:space="preserve">Test </w:t>
+      </w:r>
+      <w:r>
+        <w:rPr>
+          <w:b/>
+          <w:bCs/>
+          <w:u w:val="single"/>
+        </w:rPr>
+        <w:t>Class</w:t>
       </w:r>
     </w:p>
     <w:p>
@@ -341,18 +331,143 @@
           <w:u w:val="single"/>
         </w:rPr>
       </w:pPr>
-    </w:p>
-    <w:p>
-      <w:pPr>
-        <w:ind w:left="360"/>
-        <w:rPr>
-          <w:b/>
-          <w:bCs/>
-          <w:u w:val="single"/>
-        </w:rPr>
-      </w:pPr>
+      <w:r>
+        <w:rPr>
+          <w:b/>
+          <w:bCs/>
+        </w:rPr>
+        <w:t>Create test class</w:t>
+      </w:r>
+    </w:p>
+    <w:p>
+      <w:pPr>
+        <w:pStyle w:val="ListParagraph"/>
+        <w:numPr>
+          <w:ilvl w:val="0"/>
+          <w:numId w:val="1"/>
+        </w:numPr>
+        <w:rPr>
+          <w:b/>
+          <w:bCs/>
+          <w:u w:val="single"/>
+        </w:rPr>
+      </w:pPr>
+      <w:r>
+        <w:rPr>
+          <w:b/>
+          <w:bCs/>
+        </w:rPr>
+        <w:t>Create 2 test comments</w:t>
+      </w:r>
+    </w:p>
+    <w:p>
+      <w:pPr>
+        <w:pStyle w:val="ListParagraph"/>
+        <w:numPr>
+          <w:ilvl w:val="0"/>
+          <w:numId w:val="1"/>
+        </w:numPr>
+        <w:rPr>
+          <w:b/>
+          <w:bCs/>
+          <w:u w:val="single"/>
+        </w:rPr>
+      </w:pPr>
+      <w:r>
+        <w:rPr>
+          <w:b/>
+          <w:bCs/>
+          <w:u w:val="single"/>
+        </w:rPr>
+        <w:t>Test downvote</w:t>
+      </w:r>
+      <w:r>
+        <w:rPr>
+          <w:b/>
+          <w:bCs/>
+        </w:rPr>
+        <w:t xml:space="preserve">: </w:t>
+      </w:r>
+      <w:r>
+        <w:rPr>
+          <w:bCs/>
+        </w:rPr>
+        <w:t>Test the valid comments (True)</w:t>
+      </w:r>
+      <w:r>
+        <w:rPr>
+          <w:bCs/>
+        </w:rPr>
+        <w:t>, testing both full and empty objects.</w:t>
+      </w:r>
+    </w:p>
+    <w:p>
+      <w:pPr>
+        <w:pStyle w:val="ListParagraph"/>
+        <w:numPr>
+          <w:ilvl w:val="0"/>
+          <w:numId w:val="1"/>
+        </w:numPr>
+        <w:rPr>
+          <w:b/>
+          <w:bCs/>
+          <w:u w:val="single"/>
+        </w:rPr>
+      </w:pPr>
+      <w:r>
+        <w:rPr>
+          <w:b/>
+          <w:bCs/>
+          <w:u w:val="single"/>
+        </w:rPr>
+        <w:t xml:space="preserve">Test getRating: </w:t>
+      </w:r>
+      <w:r>
+        <w:rPr>
+          <w:bCs/>
+        </w:rPr>
+        <w:t>Tests both vaild Comments (True), testing both full and empty objects.</w:t>
+      </w:r>
+    </w:p>
+    <w:p>
+      <w:pPr>
+        <w:pStyle w:val="ListParagraph"/>
+        <w:numPr>
+          <w:ilvl w:val="0"/>
+          <w:numId w:val="1"/>
+        </w:numPr>
+        <w:rPr>
+          <w:b/>
+          <w:bCs/>
+          <w:u w:val="single"/>
+        </w:rPr>
+      </w:pPr>
+      <w:r>
+        <w:rPr>
+          <w:b/>
+          <w:bCs/>
+          <w:u w:val="single"/>
+        </w:rPr>
+        <w:t xml:space="preserve">Test testConstructor: </w:t>
+      </w:r>
+      <w:r>
+        <w:rPr>
+          <w:bCs/>
+        </w:rPr>
+        <w:t>Tests a vaild comment (True) a false statement (Duplicate Author) and a false rating number (False).</w:t>
+      </w:r>
       <w:bookmarkStart w:id="0" w:name="_GoBack"/>
       <w:bookmarkEnd w:id="0"/>
+    </w:p>
+    <w:p>
+      <w:pPr>
+        <w:ind w:left="360"/>
+        <w:rPr>
+          <w:b/>
+          <w:bCs/>
+          <w:u w:val="single"/>
+        </w:rPr>
+      </w:pPr>
     </w:p>
     <w:p/>
     <w:p/>

</xml_diff>

<commit_message>
Uploading word document 2
</commit_message>
<xml_diff>
--- a/online-shop-group-27/Testing Comments.docx
+++ b/online-shop-group-27/Testing Comments.docx
@@ -182,7 +182,13 @@
         <w:t>st</w:t>
       </w:r>
       <w:r>
-        <w:t xml:space="preserve"> array should have 1 object in the array while thwe2</w:t>
+        <w:t xml:space="preserve"> array should have 1 object in the array while the</w:t>
+      </w:r>
+      <w:r>
+        <w:t xml:space="preserve"> </w:t>
+      </w:r>
+      <w:r>
+        <w:t>2</w:t>
       </w:r>
       <w:r>
         <w:rPr>
@@ -260,6 +266,9 @@
       <w:r>
         <w:t>Use method to upvote comment at index 0. Return the most upvoted comment, check if the comment has 1 upvote.</w:t>
       </w:r>
+      <w:r>
+        <w:t xml:space="preserve"> </w:t>
+      </w:r>
     </w:p>
     <w:p>
       <w:pPr>
@@ -297,15 +306,7 @@
           <w:bCs/>
           <w:u w:val="single"/>
         </w:rPr>
-        <w:t>u</w:t>
-      </w:r>
-      <w:r>
-        <w:rPr>
-          <w:b/>
-          <w:bCs/>
-          <w:u w:val="single"/>
-        </w:rPr>
-        <w:t>pvote</w:t>
+        <w:t>downvote</w:t>
       </w:r>
       <w:r>
         <w:rPr>
@@ -325,7 +326,44 @@
         <w:t xml:space="preserve">: </w:t>
       </w:r>
       <w:r>
-        <w:t>Use method to upvote comment at index 0. Return the most upvoted comment, check if the comment has 1 upvote.</w:t>
+        <w:t xml:space="preserve">Use </w:t>
+      </w:r>
+      <w:proofErr w:type="spellStart"/>
+      <w:r>
+        <w:t>upvoteComment</w:t>
+      </w:r>
+      <w:proofErr w:type="spellEnd"/>
+      <w:r>
+        <w:t xml:space="preserve"> </w:t>
+      </w:r>
+      <w:r>
+        <w:t xml:space="preserve">method to </w:t>
+      </w:r>
+      <w:r>
+        <w:t xml:space="preserve">upvote </w:t>
+      </w:r>
+      <w:r>
+        <w:t>comment at index 0</w:t>
+      </w:r>
+      <w:r>
+        <w:t xml:space="preserve"> to 2 upvotes then use </w:t>
+      </w:r>
+      <w:proofErr w:type="spellStart"/>
+      <w:r>
+        <w:t>downvoteComment</w:t>
+      </w:r>
+      <w:proofErr w:type="spellEnd"/>
+      <w:r>
+        <w:t xml:space="preserve"> method once</w:t>
+      </w:r>
+      <w:r>
+        <w:t xml:space="preserve">. Return the most upvoted comment, check if the comment has </w:t>
+      </w:r>
+      <w:r>
+        <w:t>1</w:t>
+      </w:r>
+      <w:r>
+        <w:t xml:space="preserve"> upvote.</w:t>
       </w:r>
     </w:p>
     <w:p>
@@ -341,21 +379,148 @@
           <w:u w:val="single"/>
         </w:rPr>
       </w:pPr>
+      <w:proofErr w:type="spellStart"/>
+      <w:r>
+        <w:rPr>
+          <w:b/>
+          <w:bCs/>
+          <w:u w:val="single"/>
+        </w:rPr>
+        <w:t>TestMostHelpful</w:t>
+      </w:r>
+      <w:proofErr w:type="spellEnd"/>
+      <w:r>
+        <w:rPr>
+          <w:b/>
+          <w:bCs/>
+          <w:u w:val="single"/>
+        </w:rPr>
+        <w:t xml:space="preserve">: </w:t>
+      </w:r>
+      <w:r>
+        <w:t xml:space="preserve"> </w:t>
+      </w:r>
+      <w:r>
+        <w:t>Use method to upvote comment at index 0</w:t>
+      </w:r>
+      <w:r>
+        <w:t xml:space="preserve"> twice</w:t>
+      </w:r>
+      <w:r>
+        <w:t>.</w:t>
+      </w:r>
+      <w:r>
+        <w:t xml:space="preserve"> Upvote comment at index 1 once.</w:t>
+      </w:r>
+      <w:r>
+        <w:t xml:space="preserve"> Return the most upvoted comment, check if the comment has </w:t>
+      </w:r>
+      <w:r>
+        <w:t xml:space="preserve">2 </w:t>
+      </w:r>
+      <w:r>
+        <w:t>upvote</w:t>
+      </w:r>
+      <w:r>
+        <w:t>s</w:t>
+      </w:r>
+      <w:r>
+        <w:t>.</w:t>
+      </w:r>
     </w:p>
     <w:p>
       <w:pPr>
-        <w:ind w:left="360"/>
-        <w:rPr>
-          <w:b/>
-          <w:bCs/>
-          <w:u w:val="single"/>
-        </w:rPr>
+        <w:pStyle w:val="ListParagraph"/>
+        <w:numPr>
+          <w:ilvl w:val="0"/>
+          <w:numId w:val="1"/>
+        </w:numPr>
+      </w:pPr>
+      <w:proofErr w:type="spellStart"/>
+      <w:r>
+        <w:rPr>
+          <w:b/>
+          <w:bCs/>
+          <w:u w:val="single"/>
+        </w:rPr>
+        <w:t>TestRatingInvalid</w:t>
+      </w:r>
+      <w:proofErr w:type="spellEnd"/>
+      <w:r>
+        <w:rPr>
+          <w:b/>
+          <w:bCs/>
+          <w:u w:val="single"/>
+        </w:rPr>
+        <w:t xml:space="preserve">: </w:t>
+      </w:r>
+      <w:r>
+        <w:t>Add a comment with rating within range and check if true. Add comment out of range and check if false</w:t>
+      </w:r>
+      <w:r>
+        <w:t>.</w:t>
+      </w:r>
+    </w:p>
+    <w:p>
+      <w:pPr>
+        <w:pStyle w:val="ListParagraph"/>
+        <w:numPr>
+          <w:ilvl w:val="0"/>
+          <w:numId w:val="1"/>
+        </w:numPr>
+      </w:pPr>
+      <w:proofErr w:type="spellStart"/>
+      <w:r>
+        <w:rPr>
+          <w:b/>
+          <w:bCs/>
+          <w:u w:val="single"/>
+        </w:rPr>
+        <w:t>TestAuthorComment</w:t>
+      </w:r>
+      <w:proofErr w:type="spellEnd"/>
+      <w:r>
+        <w:t>: Add a comment with a new author name and check if return is true</w:t>
+      </w:r>
+      <w:r>
+        <w:rPr>
+          <w:b/>
+          <w:bCs/>
+          <w:u w:val="single"/>
+        </w:rPr>
+        <w:t>.</w:t>
+      </w:r>
+      <w:r>
+        <w:t xml:space="preserve"> Add comment with an identical author name and check if return is false.</w:t>
+      </w:r>
+    </w:p>
+    <w:p>
+      <w:pPr>
+        <w:pStyle w:val="ListParagraph"/>
+        <w:numPr>
+          <w:ilvl w:val="0"/>
+          <w:numId w:val="1"/>
+        </w:numPr>
       </w:pPr>
       <w:bookmarkStart w:id="0" w:name="_GoBack"/>
       <w:bookmarkEnd w:id="0"/>
     </w:p>
+    <w:p>
+      <w:pPr>
+        <w:ind w:left="360"/>
+        <w:rPr>
+          <w:b/>
+          <w:bCs/>
+          <w:u w:val="single"/>
+        </w:rPr>
+      </w:pPr>
+    </w:p>
     <w:p/>
-    <w:p/>
+    <w:p>
+      <w:r>
+        <w:t>.</w:t>
+      </w:r>
+    </w:p>
     <w:p/>
     <w:sectPr>
       <w:pgSz w:w="12240" w:h="15840"/>

</xml_diff>